<commit_message>
figuring out pairwise comparisons
</commit_message>
<xml_diff>
--- a/scripts/lme_anova_bolded.docx
+++ b/scripts/lme_anova_bolded.docx
@@ -58,6 +58,7 @@
                 <w:szCs w:val="22"/>
               </w:rPr>
             </w:pPr>
+            <w:proofErr w:type="spellStart"/>
             <w:r>
               <w:rPr>
                 <w:rFonts w:ascii="Arial" w:eastAsia="Arial" w:hAnsi="Arial" w:cs="Arial"/>
@@ -66,7 +67,38 @@
                 <w:sz w:val="22"/>
                 <w:szCs w:val="22"/>
               </w:rPr>
+              <w:t>Carex</w:t>
+            </w:r>
+            <w:proofErr w:type="spellEnd"/>
+            <w:r>
+              <w:rPr>
+                <w:rFonts w:ascii="Arial" w:eastAsia="Arial" w:hAnsi="Arial" w:cs="Arial"/>
+                <w:b/>
+                <w:color w:val="000000"/>
+                <w:sz w:val="22"/>
+                <w:szCs w:val="22"/>
+              </w:rPr>
+              <w:t xml:space="preserve"> </w:t>
+            </w:r>
+            <w:r>
+              <w:rPr>
+                <w:rFonts w:ascii="Arial" w:eastAsia="Arial" w:hAnsi="Arial" w:cs="Arial"/>
+                <w:b/>
+                <w:color w:val="000000"/>
+                <w:sz w:val="22"/>
+                <w:szCs w:val="22"/>
+              </w:rPr>
               <w:t>Model</w:t>
+            </w:r>
+            <w:r>
+              <w:rPr>
+                <w:rFonts w:ascii="Arial" w:eastAsia="Arial" w:hAnsi="Arial" w:cs="Arial"/>
+                <w:b/>
+                <w:color w:val="000000"/>
+                <w:sz w:val="22"/>
+                <w:szCs w:val="22"/>
+              </w:rPr>
+              <w:t>s</w:t>
             </w:r>
           </w:p>
         </w:tc>
@@ -923,14 +955,16 @@
                 <w:color w:val="000000"/>
                 <w:sz w:val="22"/>
                 <w:szCs w:val="22"/>
-              </w:rPr>
-            </w:pPr>
-            <w:r>
-              <w:rPr>
-                <w:rFonts w:ascii="Arial" w:eastAsia="Arial" w:hAnsi="Arial" w:cs="Arial"/>
-                <w:color w:val="000000"/>
-                <w:sz w:val="22"/>
-                <w:szCs w:val="22"/>
+                <w:highlight w:val="yellow"/>
+              </w:rPr>
+            </w:pPr>
+            <w:r>
+              <w:rPr>
+                <w:rFonts w:ascii="Arial" w:eastAsia="Arial" w:hAnsi="Arial" w:cs="Arial"/>
+                <w:color w:val="000000"/>
+                <w:sz w:val="22"/>
+                <w:szCs w:val="22"/>
+                <w:highlight w:val="yellow"/>
               </w:rPr>
               <w:t>%C</w:t>
             </w:r>
@@ -969,14 +1003,16 @@
                 <w:color w:val="000000"/>
                 <w:sz w:val="22"/>
                 <w:szCs w:val="22"/>
-              </w:rPr>
-            </w:pPr>
-            <w:r>
-              <w:rPr>
-                <w:rFonts w:ascii="Arial" w:eastAsia="Arial" w:hAnsi="Arial" w:cs="Arial"/>
-                <w:color w:val="000000"/>
-                <w:sz w:val="22"/>
-                <w:szCs w:val="22"/>
+                <w:highlight w:val="yellow"/>
+              </w:rPr>
+            </w:pPr>
+            <w:r>
+              <w:rPr>
+                <w:rFonts w:ascii="Arial" w:eastAsia="Arial" w:hAnsi="Arial" w:cs="Arial"/>
+                <w:color w:val="000000"/>
+                <w:sz w:val="22"/>
+                <w:szCs w:val="22"/>
+                <w:highlight w:val="yellow"/>
               </w:rPr>
               <w:t>year</w:t>
             </w:r>
@@ -1016,14 +1052,16 @@
                 <w:color w:val="000000"/>
                 <w:sz w:val="22"/>
                 <w:szCs w:val="22"/>
-              </w:rPr>
-            </w:pPr>
-            <w:r>
-              <w:rPr>
-                <w:rFonts w:ascii="Arial" w:eastAsia="Arial" w:hAnsi="Arial" w:cs="Arial"/>
-                <w:color w:val="000000"/>
-                <w:sz w:val="22"/>
-                <w:szCs w:val="22"/>
+                <w:highlight w:val="yellow"/>
+              </w:rPr>
+            </w:pPr>
+            <w:r>
+              <w:rPr>
+                <w:rFonts w:ascii="Arial" w:eastAsia="Arial" w:hAnsi="Arial" w:cs="Arial"/>
+                <w:color w:val="000000"/>
+                <w:sz w:val="22"/>
+                <w:szCs w:val="22"/>
+                <w:highlight w:val="yellow"/>
               </w:rPr>
               <w:t>1</w:t>
             </w:r>
@@ -1063,14 +1101,16 @@
                 <w:color w:val="000000"/>
                 <w:sz w:val="22"/>
                 <w:szCs w:val="22"/>
-              </w:rPr>
-            </w:pPr>
-            <w:r>
-              <w:rPr>
-                <w:rFonts w:ascii="Arial" w:eastAsia="Arial" w:hAnsi="Arial" w:cs="Arial"/>
-                <w:color w:val="000000"/>
-                <w:sz w:val="22"/>
-                <w:szCs w:val="22"/>
+                <w:highlight w:val="yellow"/>
+              </w:rPr>
+            </w:pPr>
+            <w:r>
+              <w:rPr>
+                <w:rFonts w:ascii="Arial" w:eastAsia="Arial" w:hAnsi="Arial" w:cs="Arial"/>
+                <w:color w:val="000000"/>
+                <w:sz w:val="22"/>
+                <w:szCs w:val="22"/>
+                <w:highlight w:val="yellow"/>
               </w:rPr>
               <w:t>76</w:t>
             </w:r>
@@ -1110,6 +1150,7 @@
                 <w:color w:val="000000"/>
                 <w:sz w:val="22"/>
                 <w:szCs w:val="22"/>
+                <w:highlight w:val="yellow"/>
               </w:rPr>
             </w:pPr>
             <w:r>
@@ -1119,6 +1160,7 @@
                 <w:color w:val="000000"/>
                 <w:sz w:val="22"/>
                 <w:szCs w:val="22"/>
+                <w:highlight w:val="yellow"/>
               </w:rPr>
               <w:t>&lt;0.001</w:t>
             </w:r>
@@ -1258,6 +1300,7 @@
               </w:rPr>
             </w:pPr>
             <w:proofErr w:type="spellStart"/>
+            <w:proofErr w:type="gramStart"/>
             <w:r>
               <w:rPr>
                 <w:rFonts w:ascii="Arial" w:eastAsia="Arial" w:hAnsi="Arial" w:cs="Arial"/>
@@ -1268,6 +1311,7 @@
               <w:t>site:year</w:t>
             </w:r>
             <w:proofErr w:type="spellEnd"/>
+            <w:proofErr w:type="gramEnd"/>
           </w:p>
         </w:tc>
         <w:tc>
@@ -1781,14 +1825,16 @@
                 <w:color w:val="000000"/>
                 <w:sz w:val="22"/>
                 <w:szCs w:val="22"/>
-              </w:rPr>
-            </w:pPr>
-            <w:r>
-              <w:rPr>
-                <w:rFonts w:ascii="Arial" w:eastAsia="Arial" w:hAnsi="Arial" w:cs="Arial"/>
-                <w:color w:val="000000"/>
-                <w:sz w:val="22"/>
-                <w:szCs w:val="22"/>
+                <w:highlight w:val="yellow"/>
+              </w:rPr>
+            </w:pPr>
+            <w:r>
+              <w:rPr>
+                <w:rFonts w:ascii="Arial" w:eastAsia="Arial" w:hAnsi="Arial" w:cs="Arial"/>
+                <w:color w:val="000000"/>
+                <w:sz w:val="22"/>
+                <w:szCs w:val="22"/>
+                <w:highlight w:val="yellow"/>
               </w:rPr>
               <w:t>%N</w:t>
             </w:r>
@@ -1827,14 +1873,16 @@
                 <w:color w:val="000000"/>
                 <w:sz w:val="22"/>
                 <w:szCs w:val="22"/>
-              </w:rPr>
-            </w:pPr>
-            <w:r>
-              <w:rPr>
-                <w:rFonts w:ascii="Arial" w:eastAsia="Arial" w:hAnsi="Arial" w:cs="Arial"/>
-                <w:color w:val="000000"/>
-                <w:sz w:val="22"/>
-                <w:szCs w:val="22"/>
+                <w:highlight w:val="yellow"/>
+              </w:rPr>
+            </w:pPr>
+            <w:r>
+              <w:rPr>
+                <w:rFonts w:ascii="Arial" w:eastAsia="Arial" w:hAnsi="Arial" w:cs="Arial"/>
+                <w:color w:val="000000"/>
+                <w:sz w:val="22"/>
+                <w:szCs w:val="22"/>
+                <w:highlight w:val="yellow"/>
               </w:rPr>
               <w:t>site</w:t>
             </w:r>
@@ -1874,14 +1922,16 @@
                 <w:color w:val="000000"/>
                 <w:sz w:val="22"/>
                 <w:szCs w:val="22"/>
-              </w:rPr>
-            </w:pPr>
-            <w:r>
-              <w:rPr>
-                <w:rFonts w:ascii="Arial" w:eastAsia="Arial" w:hAnsi="Arial" w:cs="Arial"/>
-                <w:color w:val="000000"/>
-                <w:sz w:val="22"/>
-                <w:szCs w:val="22"/>
+                <w:highlight w:val="yellow"/>
+              </w:rPr>
+            </w:pPr>
+            <w:r>
+              <w:rPr>
+                <w:rFonts w:ascii="Arial" w:eastAsia="Arial" w:hAnsi="Arial" w:cs="Arial"/>
+                <w:color w:val="000000"/>
+                <w:sz w:val="22"/>
+                <w:szCs w:val="22"/>
+                <w:highlight w:val="yellow"/>
               </w:rPr>
               <w:t>4</w:t>
             </w:r>
@@ -1921,14 +1971,16 @@
                 <w:color w:val="000000"/>
                 <w:sz w:val="22"/>
                 <w:szCs w:val="22"/>
-              </w:rPr>
-            </w:pPr>
-            <w:r>
-              <w:rPr>
-                <w:rFonts w:ascii="Arial" w:eastAsia="Arial" w:hAnsi="Arial" w:cs="Arial"/>
-                <w:color w:val="000000"/>
-                <w:sz w:val="22"/>
-                <w:szCs w:val="22"/>
+                <w:highlight w:val="yellow"/>
+              </w:rPr>
+            </w:pPr>
+            <w:r>
+              <w:rPr>
+                <w:rFonts w:ascii="Arial" w:eastAsia="Arial" w:hAnsi="Arial" w:cs="Arial"/>
+                <w:color w:val="000000"/>
+                <w:sz w:val="22"/>
+                <w:szCs w:val="22"/>
+                <w:highlight w:val="yellow"/>
               </w:rPr>
               <w:t>76</w:t>
             </w:r>
@@ -1968,6 +2020,7 @@
                 <w:color w:val="000000"/>
                 <w:sz w:val="22"/>
                 <w:szCs w:val="22"/>
+                <w:highlight w:val="yellow"/>
               </w:rPr>
             </w:pPr>
             <w:r>
@@ -1977,6 +2030,7 @@
                 <w:color w:val="000000"/>
                 <w:sz w:val="22"/>
                 <w:szCs w:val="22"/>
+                <w:highlight w:val="yellow"/>
               </w:rPr>
               <w:t>0.017</w:t>
             </w:r>
@@ -2400,6 +2454,7 @@
               </w:rPr>
             </w:pPr>
             <w:proofErr w:type="spellStart"/>
+            <w:proofErr w:type="gramStart"/>
             <w:r>
               <w:rPr>
                 <w:rFonts w:ascii="Arial" w:eastAsia="Arial" w:hAnsi="Arial" w:cs="Arial"/>
@@ -2410,6 +2465,7 @@
               <w:t>site:year</w:t>
             </w:r>
             <w:proofErr w:type="spellEnd"/>
+            <w:proofErr w:type="gramEnd"/>
           </w:p>
         </w:tc>
         <w:tc>
@@ -2923,14 +2979,16 @@
                 <w:color w:val="000000"/>
                 <w:sz w:val="22"/>
                 <w:szCs w:val="22"/>
-              </w:rPr>
-            </w:pPr>
-            <w:r>
-              <w:rPr>
-                <w:rFonts w:ascii="Arial" w:eastAsia="Arial" w:hAnsi="Arial" w:cs="Arial"/>
-                <w:color w:val="000000"/>
-                <w:sz w:val="22"/>
-                <w:szCs w:val="22"/>
+                <w:highlight w:val="yellow"/>
+              </w:rPr>
+            </w:pPr>
+            <w:r>
+              <w:rPr>
+                <w:rFonts w:ascii="Arial" w:eastAsia="Arial" w:hAnsi="Arial" w:cs="Arial"/>
+                <w:color w:val="000000"/>
+                <w:sz w:val="22"/>
+                <w:szCs w:val="22"/>
+                <w:highlight w:val="yellow"/>
               </w:rPr>
               <w:t>%P</w:t>
             </w:r>
@@ -2969,14 +3027,16 @@
                 <w:color w:val="000000"/>
                 <w:sz w:val="22"/>
                 <w:szCs w:val="22"/>
-              </w:rPr>
-            </w:pPr>
-            <w:r>
-              <w:rPr>
-                <w:rFonts w:ascii="Arial" w:eastAsia="Arial" w:hAnsi="Arial" w:cs="Arial"/>
-                <w:color w:val="000000"/>
-                <w:sz w:val="22"/>
-                <w:szCs w:val="22"/>
+                <w:highlight w:val="yellow"/>
+              </w:rPr>
+            </w:pPr>
+            <w:r>
+              <w:rPr>
+                <w:rFonts w:ascii="Arial" w:eastAsia="Arial" w:hAnsi="Arial" w:cs="Arial"/>
+                <w:color w:val="000000"/>
+                <w:sz w:val="22"/>
+                <w:szCs w:val="22"/>
+                <w:highlight w:val="yellow"/>
               </w:rPr>
               <w:t>site</w:t>
             </w:r>
@@ -3016,14 +3076,16 @@
                 <w:color w:val="000000"/>
                 <w:sz w:val="22"/>
                 <w:szCs w:val="22"/>
-              </w:rPr>
-            </w:pPr>
-            <w:r>
-              <w:rPr>
-                <w:rFonts w:ascii="Arial" w:eastAsia="Arial" w:hAnsi="Arial" w:cs="Arial"/>
-                <w:color w:val="000000"/>
-                <w:sz w:val="22"/>
-                <w:szCs w:val="22"/>
+                <w:highlight w:val="yellow"/>
+              </w:rPr>
+            </w:pPr>
+            <w:r>
+              <w:rPr>
+                <w:rFonts w:ascii="Arial" w:eastAsia="Arial" w:hAnsi="Arial" w:cs="Arial"/>
+                <w:color w:val="000000"/>
+                <w:sz w:val="22"/>
+                <w:szCs w:val="22"/>
+                <w:highlight w:val="yellow"/>
               </w:rPr>
               <w:t>4</w:t>
             </w:r>
@@ -3063,14 +3125,16 @@
                 <w:color w:val="000000"/>
                 <w:sz w:val="22"/>
                 <w:szCs w:val="22"/>
-              </w:rPr>
-            </w:pPr>
-            <w:r>
-              <w:rPr>
-                <w:rFonts w:ascii="Arial" w:eastAsia="Arial" w:hAnsi="Arial" w:cs="Arial"/>
-                <w:color w:val="000000"/>
-                <w:sz w:val="22"/>
-                <w:szCs w:val="22"/>
+                <w:highlight w:val="yellow"/>
+              </w:rPr>
+            </w:pPr>
+            <w:r>
+              <w:rPr>
+                <w:rFonts w:ascii="Arial" w:eastAsia="Arial" w:hAnsi="Arial" w:cs="Arial"/>
+                <w:color w:val="000000"/>
+                <w:sz w:val="22"/>
+                <w:szCs w:val="22"/>
+                <w:highlight w:val="yellow"/>
               </w:rPr>
               <w:t>77</w:t>
             </w:r>
@@ -3110,6 +3174,7 @@
                 <w:color w:val="000000"/>
                 <w:sz w:val="22"/>
                 <w:szCs w:val="22"/>
+                <w:highlight w:val="yellow"/>
               </w:rPr>
             </w:pPr>
             <w:r>
@@ -3119,6 +3184,7 @@
                 <w:color w:val="000000"/>
                 <w:sz w:val="22"/>
                 <w:szCs w:val="22"/>
+                <w:highlight w:val="yellow"/>
               </w:rPr>
               <w:t>0.031</w:t>
             </w:r>
@@ -3209,14 +3275,16 @@
                 <w:color w:val="000000"/>
                 <w:sz w:val="22"/>
                 <w:szCs w:val="22"/>
-              </w:rPr>
-            </w:pPr>
-            <w:r>
-              <w:rPr>
-                <w:rFonts w:ascii="Arial" w:eastAsia="Arial" w:hAnsi="Arial" w:cs="Arial"/>
-                <w:color w:val="000000"/>
-                <w:sz w:val="22"/>
-                <w:szCs w:val="22"/>
+                <w:highlight w:val="yellow"/>
+              </w:rPr>
+            </w:pPr>
+            <w:r>
+              <w:rPr>
+                <w:rFonts w:ascii="Arial" w:eastAsia="Arial" w:hAnsi="Arial" w:cs="Arial"/>
+                <w:color w:val="000000"/>
+                <w:sz w:val="22"/>
+                <w:szCs w:val="22"/>
+                <w:highlight w:val="yellow"/>
               </w:rPr>
               <w:t>%P</w:t>
             </w:r>
@@ -3255,14 +3323,16 @@
                 <w:color w:val="000000"/>
                 <w:sz w:val="22"/>
                 <w:szCs w:val="22"/>
-              </w:rPr>
-            </w:pPr>
-            <w:r>
-              <w:rPr>
-                <w:rFonts w:ascii="Arial" w:eastAsia="Arial" w:hAnsi="Arial" w:cs="Arial"/>
-                <w:color w:val="000000"/>
-                <w:sz w:val="22"/>
-                <w:szCs w:val="22"/>
+                <w:highlight w:val="yellow"/>
+              </w:rPr>
+            </w:pPr>
+            <w:r>
+              <w:rPr>
+                <w:rFonts w:ascii="Arial" w:eastAsia="Arial" w:hAnsi="Arial" w:cs="Arial"/>
+                <w:color w:val="000000"/>
+                <w:sz w:val="22"/>
+                <w:szCs w:val="22"/>
+                <w:highlight w:val="yellow"/>
               </w:rPr>
               <w:t>year</w:t>
             </w:r>
@@ -3302,14 +3372,16 @@
                 <w:color w:val="000000"/>
                 <w:sz w:val="22"/>
                 <w:szCs w:val="22"/>
-              </w:rPr>
-            </w:pPr>
-            <w:r>
-              <w:rPr>
-                <w:rFonts w:ascii="Arial" w:eastAsia="Arial" w:hAnsi="Arial" w:cs="Arial"/>
-                <w:color w:val="000000"/>
-                <w:sz w:val="22"/>
-                <w:szCs w:val="22"/>
+                <w:highlight w:val="yellow"/>
+              </w:rPr>
+            </w:pPr>
+            <w:r>
+              <w:rPr>
+                <w:rFonts w:ascii="Arial" w:eastAsia="Arial" w:hAnsi="Arial" w:cs="Arial"/>
+                <w:color w:val="000000"/>
+                <w:sz w:val="22"/>
+                <w:szCs w:val="22"/>
+                <w:highlight w:val="yellow"/>
               </w:rPr>
               <w:t>1</w:t>
             </w:r>
@@ -3349,14 +3421,16 @@
                 <w:color w:val="000000"/>
                 <w:sz w:val="22"/>
                 <w:szCs w:val="22"/>
-              </w:rPr>
-            </w:pPr>
-            <w:r>
-              <w:rPr>
-                <w:rFonts w:ascii="Arial" w:eastAsia="Arial" w:hAnsi="Arial" w:cs="Arial"/>
-                <w:color w:val="000000"/>
-                <w:sz w:val="22"/>
-                <w:szCs w:val="22"/>
+                <w:highlight w:val="yellow"/>
+              </w:rPr>
+            </w:pPr>
+            <w:r>
+              <w:rPr>
+                <w:rFonts w:ascii="Arial" w:eastAsia="Arial" w:hAnsi="Arial" w:cs="Arial"/>
+                <w:color w:val="000000"/>
+                <w:sz w:val="22"/>
+                <w:szCs w:val="22"/>
+                <w:highlight w:val="yellow"/>
               </w:rPr>
               <w:t>77</w:t>
             </w:r>
@@ -3396,6 +3470,7 @@
                 <w:color w:val="000000"/>
                 <w:sz w:val="22"/>
                 <w:szCs w:val="22"/>
+                <w:highlight w:val="yellow"/>
               </w:rPr>
             </w:pPr>
             <w:r>
@@ -3405,6 +3480,7 @@
                 <w:color w:val="000000"/>
                 <w:sz w:val="22"/>
                 <w:szCs w:val="22"/>
+                <w:highlight w:val="yellow"/>
               </w:rPr>
               <w:t>&lt;0.001</w:t>
             </w:r>
@@ -3544,6 +3620,7 @@
               </w:rPr>
             </w:pPr>
             <w:proofErr w:type="spellStart"/>
+            <w:proofErr w:type="gramStart"/>
             <w:r>
               <w:rPr>
                 <w:rFonts w:ascii="Arial" w:eastAsia="Arial" w:hAnsi="Arial" w:cs="Arial"/>
@@ -3554,6 +3631,7 @@
               <w:t>site:year</w:t>
             </w:r>
             <w:proofErr w:type="spellEnd"/>
+            <w:proofErr w:type="gramEnd"/>
           </w:p>
         </w:tc>
         <w:tc>
@@ -3783,6 +3861,7 @@
                 <w:szCs w:val="22"/>
               </w:rPr>
             </w:pPr>
+            <w:proofErr w:type="gramStart"/>
             <w:r>
               <w:rPr>
                 <w:rFonts w:ascii="Arial" w:eastAsia="Arial" w:hAnsi="Arial" w:cs="Arial"/>
@@ -3792,6 +3871,7 @@
               </w:rPr>
               <w:t>C:N</w:t>
             </w:r>
+            <w:proofErr w:type="gramEnd"/>
           </w:p>
         </w:tc>
         <w:tc>
@@ -4067,17 +4147,21 @@
                 <w:color w:val="000000"/>
                 <w:sz w:val="22"/>
                 <w:szCs w:val="22"/>
-              </w:rPr>
-            </w:pPr>
-            <w:r>
-              <w:rPr>
-                <w:rFonts w:ascii="Arial" w:eastAsia="Arial" w:hAnsi="Arial" w:cs="Arial"/>
-                <w:color w:val="000000"/>
-                <w:sz w:val="22"/>
-                <w:szCs w:val="22"/>
+                <w:highlight w:val="yellow"/>
+              </w:rPr>
+            </w:pPr>
+            <w:proofErr w:type="gramStart"/>
+            <w:r>
+              <w:rPr>
+                <w:rFonts w:ascii="Arial" w:eastAsia="Arial" w:hAnsi="Arial" w:cs="Arial"/>
+                <w:color w:val="000000"/>
+                <w:sz w:val="22"/>
+                <w:szCs w:val="22"/>
+                <w:highlight w:val="yellow"/>
               </w:rPr>
               <w:t>C:N</w:t>
             </w:r>
+            <w:proofErr w:type="gramEnd"/>
           </w:p>
         </w:tc>
         <w:tc>
@@ -4113,14 +4197,16 @@
                 <w:color w:val="000000"/>
                 <w:sz w:val="22"/>
                 <w:szCs w:val="22"/>
-              </w:rPr>
-            </w:pPr>
-            <w:r>
-              <w:rPr>
-                <w:rFonts w:ascii="Arial" w:eastAsia="Arial" w:hAnsi="Arial" w:cs="Arial"/>
-                <w:color w:val="000000"/>
-                <w:sz w:val="22"/>
-                <w:szCs w:val="22"/>
+                <w:highlight w:val="yellow"/>
+              </w:rPr>
+            </w:pPr>
+            <w:r>
+              <w:rPr>
+                <w:rFonts w:ascii="Arial" w:eastAsia="Arial" w:hAnsi="Arial" w:cs="Arial"/>
+                <w:color w:val="000000"/>
+                <w:sz w:val="22"/>
+                <w:szCs w:val="22"/>
+                <w:highlight w:val="yellow"/>
               </w:rPr>
               <w:t>site</w:t>
             </w:r>
@@ -4160,14 +4246,16 @@
                 <w:color w:val="000000"/>
                 <w:sz w:val="22"/>
                 <w:szCs w:val="22"/>
-              </w:rPr>
-            </w:pPr>
-            <w:r>
-              <w:rPr>
-                <w:rFonts w:ascii="Arial" w:eastAsia="Arial" w:hAnsi="Arial" w:cs="Arial"/>
-                <w:color w:val="000000"/>
-                <w:sz w:val="22"/>
-                <w:szCs w:val="22"/>
+                <w:highlight w:val="yellow"/>
+              </w:rPr>
+            </w:pPr>
+            <w:r>
+              <w:rPr>
+                <w:rFonts w:ascii="Arial" w:eastAsia="Arial" w:hAnsi="Arial" w:cs="Arial"/>
+                <w:color w:val="000000"/>
+                <w:sz w:val="22"/>
+                <w:szCs w:val="22"/>
+                <w:highlight w:val="yellow"/>
               </w:rPr>
               <w:t>4</w:t>
             </w:r>
@@ -4207,14 +4295,16 @@
                 <w:color w:val="000000"/>
                 <w:sz w:val="22"/>
                 <w:szCs w:val="22"/>
-              </w:rPr>
-            </w:pPr>
-            <w:r>
-              <w:rPr>
-                <w:rFonts w:ascii="Arial" w:eastAsia="Arial" w:hAnsi="Arial" w:cs="Arial"/>
-                <w:color w:val="000000"/>
-                <w:sz w:val="22"/>
-                <w:szCs w:val="22"/>
+                <w:highlight w:val="yellow"/>
+              </w:rPr>
+            </w:pPr>
+            <w:r>
+              <w:rPr>
+                <w:rFonts w:ascii="Arial" w:eastAsia="Arial" w:hAnsi="Arial" w:cs="Arial"/>
+                <w:color w:val="000000"/>
+                <w:sz w:val="22"/>
+                <w:szCs w:val="22"/>
+                <w:highlight w:val="yellow"/>
               </w:rPr>
               <w:t>76</w:t>
             </w:r>
@@ -4254,6 +4344,7 @@
                 <w:color w:val="000000"/>
                 <w:sz w:val="22"/>
                 <w:szCs w:val="22"/>
+                <w:highlight w:val="yellow"/>
               </w:rPr>
             </w:pPr>
             <w:r>
@@ -4263,6 +4354,7 @@
                 <w:color w:val="000000"/>
                 <w:sz w:val="22"/>
                 <w:szCs w:val="22"/>
+                <w:highlight w:val="yellow"/>
               </w:rPr>
               <w:t>0.01</w:t>
             </w:r>
@@ -4353,17 +4445,21 @@
                 <w:color w:val="000000"/>
                 <w:sz w:val="22"/>
                 <w:szCs w:val="22"/>
-              </w:rPr>
-            </w:pPr>
-            <w:r>
-              <w:rPr>
-                <w:rFonts w:ascii="Arial" w:eastAsia="Arial" w:hAnsi="Arial" w:cs="Arial"/>
-                <w:color w:val="000000"/>
-                <w:sz w:val="22"/>
-                <w:szCs w:val="22"/>
+                <w:highlight w:val="yellow"/>
+              </w:rPr>
+            </w:pPr>
+            <w:proofErr w:type="gramStart"/>
+            <w:r>
+              <w:rPr>
+                <w:rFonts w:ascii="Arial" w:eastAsia="Arial" w:hAnsi="Arial" w:cs="Arial"/>
+                <w:color w:val="000000"/>
+                <w:sz w:val="22"/>
+                <w:szCs w:val="22"/>
+                <w:highlight w:val="yellow"/>
               </w:rPr>
               <w:t>C:N</w:t>
             </w:r>
+            <w:proofErr w:type="gramEnd"/>
           </w:p>
         </w:tc>
         <w:tc>
@@ -4399,14 +4495,16 @@
                 <w:color w:val="000000"/>
                 <w:sz w:val="22"/>
                 <w:szCs w:val="22"/>
-              </w:rPr>
-            </w:pPr>
-            <w:r>
-              <w:rPr>
-                <w:rFonts w:ascii="Arial" w:eastAsia="Arial" w:hAnsi="Arial" w:cs="Arial"/>
-                <w:color w:val="000000"/>
-                <w:sz w:val="22"/>
-                <w:szCs w:val="22"/>
+                <w:highlight w:val="yellow"/>
+              </w:rPr>
+            </w:pPr>
+            <w:r>
+              <w:rPr>
+                <w:rFonts w:ascii="Arial" w:eastAsia="Arial" w:hAnsi="Arial" w:cs="Arial"/>
+                <w:color w:val="000000"/>
+                <w:sz w:val="22"/>
+                <w:szCs w:val="22"/>
+                <w:highlight w:val="yellow"/>
               </w:rPr>
               <w:t>year</w:t>
             </w:r>
@@ -4446,14 +4544,16 @@
                 <w:color w:val="000000"/>
                 <w:sz w:val="22"/>
                 <w:szCs w:val="22"/>
-              </w:rPr>
-            </w:pPr>
-            <w:r>
-              <w:rPr>
-                <w:rFonts w:ascii="Arial" w:eastAsia="Arial" w:hAnsi="Arial" w:cs="Arial"/>
-                <w:color w:val="000000"/>
-                <w:sz w:val="22"/>
-                <w:szCs w:val="22"/>
+                <w:highlight w:val="yellow"/>
+              </w:rPr>
+            </w:pPr>
+            <w:r>
+              <w:rPr>
+                <w:rFonts w:ascii="Arial" w:eastAsia="Arial" w:hAnsi="Arial" w:cs="Arial"/>
+                <w:color w:val="000000"/>
+                <w:sz w:val="22"/>
+                <w:szCs w:val="22"/>
+                <w:highlight w:val="yellow"/>
               </w:rPr>
               <w:t>1</w:t>
             </w:r>
@@ -4493,14 +4593,16 @@
                 <w:color w:val="000000"/>
                 <w:sz w:val="22"/>
                 <w:szCs w:val="22"/>
-              </w:rPr>
-            </w:pPr>
-            <w:r>
-              <w:rPr>
-                <w:rFonts w:ascii="Arial" w:eastAsia="Arial" w:hAnsi="Arial" w:cs="Arial"/>
-                <w:color w:val="000000"/>
-                <w:sz w:val="22"/>
-                <w:szCs w:val="22"/>
+                <w:highlight w:val="yellow"/>
+              </w:rPr>
+            </w:pPr>
+            <w:r>
+              <w:rPr>
+                <w:rFonts w:ascii="Arial" w:eastAsia="Arial" w:hAnsi="Arial" w:cs="Arial"/>
+                <w:color w:val="000000"/>
+                <w:sz w:val="22"/>
+                <w:szCs w:val="22"/>
+                <w:highlight w:val="yellow"/>
               </w:rPr>
               <w:t>76</w:t>
             </w:r>
@@ -4540,6 +4642,7 @@
                 <w:color w:val="000000"/>
                 <w:sz w:val="22"/>
                 <w:szCs w:val="22"/>
+                <w:highlight w:val="yellow"/>
               </w:rPr>
             </w:pPr>
             <w:r>
@@ -4549,6 +4652,7 @@
                 <w:color w:val="000000"/>
                 <w:sz w:val="22"/>
                 <w:szCs w:val="22"/>
+                <w:highlight w:val="yellow"/>
               </w:rPr>
               <w:t>&lt;0.001</w:t>
             </w:r>
@@ -4641,6 +4745,7 @@
                 <w:szCs w:val="22"/>
               </w:rPr>
             </w:pPr>
+            <w:proofErr w:type="gramStart"/>
             <w:r>
               <w:rPr>
                 <w:rFonts w:ascii="Arial" w:eastAsia="Arial" w:hAnsi="Arial" w:cs="Arial"/>
@@ -4650,6 +4755,7 @@
               </w:rPr>
               <w:t>C:N</w:t>
             </w:r>
+            <w:proofErr w:type="gramEnd"/>
           </w:p>
         </w:tc>
         <w:tc>
@@ -4688,6 +4794,7 @@
               </w:rPr>
             </w:pPr>
             <w:proofErr w:type="spellStart"/>
+            <w:proofErr w:type="gramStart"/>
             <w:r>
               <w:rPr>
                 <w:rFonts w:ascii="Arial" w:eastAsia="Arial" w:hAnsi="Arial" w:cs="Arial"/>
@@ -4698,6 +4805,7 @@
               <w:t>site:year</w:t>
             </w:r>
             <w:proofErr w:type="spellEnd"/>
+            <w:proofErr w:type="gramEnd"/>
           </w:p>
         </w:tc>
         <w:tc>
@@ -5211,14 +5319,16 @@
                 <w:color w:val="000000"/>
                 <w:sz w:val="22"/>
                 <w:szCs w:val="22"/>
-              </w:rPr>
-            </w:pPr>
-            <w:r>
-              <w:rPr>
-                <w:rFonts w:ascii="Arial" w:eastAsia="Arial" w:hAnsi="Arial" w:cs="Arial"/>
-                <w:color w:val="000000"/>
-                <w:sz w:val="22"/>
-                <w:szCs w:val="22"/>
+                <w:highlight w:val="yellow"/>
+              </w:rPr>
+            </w:pPr>
+            <w:r>
+              <w:rPr>
+                <w:rFonts w:ascii="Arial" w:eastAsia="Arial" w:hAnsi="Arial" w:cs="Arial"/>
+                <w:color w:val="000000"/>
+                <w:sz w:val="22"/>
+                <w:szCs w:val="22"/>
+                <w:highlight w:val="yellow"/>
               </w:rPr>
               <w:t>C:P</w:t>
             </w:r>
@@ -5257,14 +5367,16 @@
                 <w:color w:val="000000"/>
                 <w:sz w:val="22"/>
                 <w:szCs w:val="22"/>
-              </w:rPr>
-            </w:pPr>
-            <w:r>
-              <w:rPr>
-                <w:rFonts w:ascii="Arial" w:eastAsia="Arial" w:hAnsi="Arial" w:cs="Arial"/>
-                <w:color w:val="000000"/>
-                <w:sz w:val="22"/>
-                <w:szCs w:val="22"/>
+                <w:highlight w:val="yellow"/>
+              </w:rPr>
+            </w:pPr>
+            <w:r>
+              <w:rPr>
+                <w:rFonts w:ascii="Arial" w:eastAsia="Arial" w:hAnsi="Arial" w:cs="Arial"/>
+                <w:color w:val="000000"/>
+                <w:sz w:val="22"/>
+                <w:szCs w:val="22"/>
+                <w:highlight w:val="yellow"/>
               </w:rPr>
               <w:t>site</w:t>
             </w:r>
@@ -5304,14 +5416,16 @@
                 <w:color w:val="000000"/>
                 <w:sz w:val="22"/>
                 <w:szCs w:val="22"/>
-              </w:rPr>
-            </w:pPr>
-            <w:r>
-              <w:rPr>
-                <w:rFonts w:ascii="Arial" w:eastAsia="Arial" w:hAnsi="Arial" w:cs="Arial"/>
-                <w:color w:val="000000"/>
-                <w:sz w:val="22"/>
-                <w:szCs w:val="22"/>
+                <w:highlight w:val="yellow"/>
+              </w:rPr>
+            </w:pPr>
+            <w:r>
+              <w:rPr>
+                <w:rFonts w:ascii="Arial" w:eastAsia="Arial" w:hAnsi="Arial" w:cs="Arial"/>
+                <w:color w:val="000000"/>
+                <w:sz w:val="22"/>
+                <w:szCs w:val="22"/>
+                <w:highlight w:val="yellow"/>
               </w:rPr>
               <w:t>4</w:t>
             </w:r>
@@ -5351,14 +5465,16 @@
                 <w:color w:val="000000"/>
                 <w:sz w:val="22"/>
                 <w:szCs w:val="22"/>
-              </w:rPr>
-            </w:pPr>
-            <w:r>
-              <w:rPr>
-                <w:rFonts w:ascii="Arial" w:eastAsia="Arial" w:hAnsi="Arial" w:cs="Arial"/>
-                <w:color w:val="000000"/>
-                <w:sz w:val="22"/>
-                <w:szCs w:val="22"/>
+                <w:highlight w:val="yellow"/>
+              </w:rPr>
+            </w:pPr>
+            <w:r>
+              <w:rPr>
+                <w:rFonts w:ascii="Arial" w:eastAsia="Arial" w:hAnsi="Arial" w:cs="Arial"/>
+                <w:color w:val="000000"/>
+                <w:sz w:val="22"/>
+                <w:szCs w:val="22"/>
+                <w:highlight w:val="yellow"/>
               </w:rPr>
               <w:t>75</w:t>
             </w:r>
@@ -5398,6 +5514,7 @@
                 <w:color w:val="000000"/>
                 <w:sz w:val="22"/>
                 <w:szCs w:val="22"/>
+                <w:highlight w:val="yellow"/>
               </w:rPr>
             </w:pPr>
             <w:r>
@@ -5407,6 +5524,7 @@
                 <w:color w:val="000000"/>
                 <w:sz w:val="22"/>
                 <w:szCs w:val="22"/>
+                <w:highlight w:val="yellow"/>
               </w:rPr>
               <w:t>0.008</w:t>
             </w:r>
@@ -5497,14 +5615,16 @@
                 <w:color w:val="000000"/>
                 <w:sz w:val="22"/>
                 <w:szCs w:val="22"/>
-              </w:rPr>
-            </w:pPr>
-            <w:r>
-              <w:rPr>
-                <w:rFonts w:ascii="Arial" w:eastAsia="Arial" w:hAnsi="Arial" w:cs="Arial"/>
-                <w:color w:val="000000"/>
-                <w:sz w:val="22"/>
-                <w:szCs w:val="22"/>
+                <w:highlight w:val="yellow"/>
+              </w:rPr>
+            </w:pPr>
+            <w:r>
+              <w:rPr>
+                <w:rFonts w:ascii="Arial" w:eastAsia="Arial" w:hAnsi="Arial" w:cs="Arial"/>
+                <w:color w:val="000000"/>
+                <w:sz w:val="22"/>
+                <w:szCs w:val="22"/>
+                <w:highlight w:val="yellow"/>
               </w:rPr>
               <w:t>C:P</w:t>
             </w:r>
@@ -5543,14 +5663,16 @@
                 <w:color w:val="000000"/>
                 <w:sz w:val="22"/>
                 <w:szCs w:val="22"/>
-              </w:rPr>
-            </w:pPr>
-            <w:r>
-              <w:rPr>
-                <w:rFonts w:ascii="Arial" w:eastAsia="Arial" w:hAnsi="Arial" w:cs="Arial"/>
-                <w:color w:val="000000"/>
-                <w:sz w:val="22"/>
-                <w:szCs w:val="22"/>
+                <w:highlight w:val="yellow"/>
+              </w:rPr>
+            </w:pPr>
+            <w:r>
+              <w:rPr>
+                <w:rFonts w:ascii="Arial" w:eastAsia="Arial" w:hAnsi="Arial" w:cs="Arial"/>
+                <w:color w:val="000000"/>
+                <w:sz w:val="22"/>
+                <w:szCs w:val="22"/>
+                <w:highlight w:val="yellow"/>
               </w:rPr>
               <w:t>year</w:t>
             </w:r>
@@ -5590,14 +5712,16 @@
                 <w:color w:val="000000"/>
                 <w:sz w:val="22"/>
                 <w:szCs w:val="22"/>
-              </w:rPr>
-            </w:pPr>
-            <w:r>
-              <w:rPr>
-                <w:rFonts w:ascii="Arial" w:eastAsia="Arial" w:hAnsi="Arial" w:cs="Arial"/>
-                <w:color w:val="000000"/>
-                <w:sz w:val="22"/>
-                <w:szCs w:val="22"/>
+                <w:highlight w:val="yellow"/>
+              </w:rPr>
+            </w:pPr>
+            <w:r>
+              <w:rPr>
+                <w:rFonts w:ascii="Arial" w:eastAsia="Arial" w:hAnsi="Arial" w:cs="Arial"/>
+                <w:color w:val="000000"/>
+                <w:sz w:val="22"/>
+                <w:szCs w:val="22"/>
+                <w:highlight w:val="yellow"/>
               </w:rPr>
               <w:t>1</w:t>
             </w:r>
@@ -5637,14 +5761,16 @@
                 <w:color w:val="000000"/>
                 <w:sz w:val="22"/>
                 <w:szCs w:val="22"/>
-              </w:rPr>
-            </w:pPr>
-            <w:r>
-              <w:rPr>
-                <w:rFonts w:ascii="Arial" w:eastAsia="Arial" w:hAnsi="Arial" w:cs="Arial"/>
-                <w:color w:val="000000"/>
-                <w:sz w:val="22"/>
-                <w:szCs w:val="22"/>
+                <w:highlight w:val="yellow"/>
+              </w:rPr>
+            </w:pPr>
+            <w:r>
+              <w:rPr>
+                <w:rFonts w:ascii="Arial" w:eastAsia="Arial" w:hAnsi="Arial" w:cs="Arial"/>
+                <w:color w:val="000000"/>
+                <w:sz w:val="22"/>
+                <w:szCs w:val="22"/>
+                <w:highlight w:val="yellow"/>
               </w:rPr>
               <w:t>75</w:t>
             </w:r>
@@ -5684,6 +5810,7 @@
                 <w:color w:val="000000"/>
                 <w:sz w:val="22"/>
                 <w:szCs w:val="22"/>
+                <w:highlight w:val="yellow"/>
               </w:rPr>
             </w:pPr>
             <w:r>
@@ -5693,6 +5820,7 @@
                 <w:color w:val="000000"/>
                 <w:sz w:val="22"/>
                 <w:szCs w:val="22"/>
+                <w:highlight w:val="yellow"/>
               </w:rPr>
               <w:t>&lt;0.001</w:t>
             </w:r>
@@ -5832,6 +5960,7 @@
               </w:rPr>
             </w:pPr>
             <w:proofErr w:type="spellStart"/>
+            <w:proofErr w:type="gramStart"/>
             <w:r>
               <w:rPr>
                 <w:rFonts w:ascii="Arial" w:eastAsia="Arial" w:hAnsi="Arial" w:cs="Arial"/>
@@ -5842,6 +5971,7 @@
               <w:t>site:year</w:t>
             </w:r>
             <w:proofErr w:type="spellEnd"/>
+            <w:proofErr w:type="gramEnd"/>
           </w:p>
         </w:tc>
         <w:tc>
@@ -6639,14 +6769,16 @@
                 <w:color w:val="000000"/>
                 <w:sz w:val="22"/>
                 <w:szCs w:val="22"/>
-              </w:rPr>
-            </w:pPr>
-            <w:r>
-              <w:rPr>
-                <w:rFonts w:ascii="Arial" w:eastAsia="Arial" w:hAnsi="Arial" w:cs="Arial"/>
-                <w:color w:val="000000"/>
-                <w:sz w:val="22"/>
-                <w:szCs w:val="22"/>
+                <w:highlight w:val="yellow"/>
+              </w:rPr>
+            </w:pPr>
+            <w:r>
+              <w:rPr>
+                <w:rFonts w:ascii="Arial" w:eastAsia="Arial" w:hAnsi="Arial" w:cs="Arial"/>
+                <w:color w:val="000000"/>
+                <w:sz w:val="22"/>
+                <w:szCs w:val="22"/>
+                <w:highlight w:val="yellow"/>
               </w:rPr>
               <w:t>N:P</w:t>
             </w:r>
@@ -6685,14 +6817,16 @@
                 <w:color w:val="000000"/>
                 <w:sz w:val="22"/>
                 <w:szCs w:val="22"/>
-              </w:rPr>
-            </w:pPr>
-            <w:r>
-              <w:rPr>
-                <w:rFonts w:ascii="Arial" w:eastAsia="Arial" w:hAnsi="Arial" w:cs="Arial"/>
-                <w:color w:val="000000"/>
-                <w:sz w:val="22"/>
-                <w:szCs w:val="22"/>
+                <w:highlight w:val="yellow"/>
+              </w:rPr>
+            </w:pPr>
+            <w:r>
+              <w:rPr>
+                <w:rFonts w:ascii="Arial" w:eastAsia="Arial" w:hAnsi="Arial" w:cs="Arial"/>
+                <w:color w:val="000000"/>
+                <w:sz w:val="22"/>
+                <w:szCs w:val="22"/>
+                <w:highlight w:val="yellow"/>
               </w:rPr>
               <w:t>year</w:t>
             </w:r>
@@ -6732,14 +6866,16 @@
                 <w:color w:val="000000"/>
                 <w:sz w:val="22"/>
                 <w:szCs w:val="22"/>
-              </w:rPr>
-            </w:pPr>
-            <w:r>
-              <w:rPr>
-                <w:rFonts w:ascii="Arial" w:eastAsia="Arial" w:hAnsi="Arial" w:cs="Arial"/>
-                <w:color w:val="000000"/>
-                <w:sz w:val="22"/>
-                <w:szCs w:val="22"/>
+                <w:highlight w:val="yellow"/>
+              </w:rPr>
+            </w:pPr>
+            <w:r>
+              <w:rPr>
+                <w:rFonts w:ascii="Arial" w:eastAsia="Arial" w:hAnsi="Arial" w:cs="Arial"/>
+                <w:color w:val="000000"/>
+                <w:sz w:val="22"/>
+                <w:szCs w:val="22"/>
+                <w:highlight w:val="yellow"/>
               </w:rPr>
               <w:t>1</w:t>
             </w:r>
@@ -6779,14 +6915,16 @@
                 <w:color w:val="000000"/>
                 <w:sz w:val="22"/>
                 <w:szCs w:val="22"/>
-              </w:rPr>
-            </w:pPr>
-            <w:r>
-              <w:rPr>
-                <w:rFonts w:ascii="Arial" w:eastAsia="Arial" w:hAnsi="Arial" w:cs="Arial"/>
-                <w:color w:val="000000"/>
-                <w:sz w:val="22"/>
-                <w:szCs w:val="22"/>
+                <w:highlight w:val="yellow"/>
+              </w:rPr>
+            </w:pPr>
+            <w:r>
+              <w:rPr>
+                <w:rFonts w:ascii="Arial" w:eastAsia="Arial" w:hAnsi="Arial" w:cs="Arial"/>
+                <w:color w:val="000000"/>
+                <w:sz w:val="22"/>
+                <w:szCs w:val="22"/>
+                <w:highlight w:val="yellow"/>
               </w:rPr>
               <w:t>75</w:t>
             </w:r>
@@ -6826,6 +6964,7 @@
                 <w:color w:val="000000"/>
                 <w:sz w:val="22"/>
                 <w:szCs w:val="22"/>
+                <w:highlight w:val="yellow"/>
               </w:rPr>
             </w:pPr>
             <w:r>
@@ -6835,6 +6974,7 @@
                 <w:color w:val="000000"/>
                 <w:sz w:val="22"/>
                 <w:szCs w:val="22"/>
+                <w:highlight w:val="yellow"/>
               </w:rPr>
               <w:t>&lt;0.001</w:t>
             </w:r>
@@ -6974,6 +7114,7 @@
               </w:rPr>
             </w:pPr>
             <w:proofErr w:type="spellStart"/>
+            <w:proofErr w:type="gramStart"/>
             <w:r>
               <w:rPr>
                 <w:rFonts w:ascii="Arial" w:eastAsia="Arial" w:hAnsi="Arial" w:cs="Arial"/>
@@ -6984,6 +7125,7 @@
               <w:t>site:year</w:t>
             </w:r>
             <w:proofErr w:type="spellEnd"/>
+            <w:proofErr w:type="gramEnd"/>
           </w:p>
         </w:tc>
         <w:tc>
@@ -7497,14 +7639,16 @@
                 <w:color w:val="000000"/>
                 <w:sz w:val="22"/>
                 <w:szCs w:val="22"/>
-              </w:rPr>
-            </w:pPr>
-            <w:r>
-              <w:rPr>
-                <w:rFonts w:ascii="Arial" w:eastAsia="Arial" w:hAnsi="Arial" w:cs="Arial"/>
-                <w:color w:val="000000"/>
-                <w:sz w:val="22"/>
-                <w:szCs w:val="22"/>
+                <w:highlight w:val="yellow"/>
+              </w:rPr>
+            </w:pPr>
+            <w:r>
+              <w:rPr>
+                <w:rFonts w:ascii="Arial" w:eastAsia="Arial" w:hAnsi="Arial" w:cs="Arial"/>
+                <w:color w:val="000000"/>
+                <w:sz w:val="22"/>
+                <w:szCs w:val="22"/>
+                <w:highlight w:val="yellow"/>
               </w:rPr>
               <w:t>%BSI</w:t>
             </w:r>
@@ -7543,14 +7687,16 @@
                 <w:color w:val="000000"/>
                 <w:sz w:val="22"/>
                 <w:szCs w:val="22"/>
-              </w:rPr>
-            </w:pPr>
-            <w:r>
-              <w:rPr>
-                <w:rFonts w:ascii="Arial" w:eastAsia="Arial" w:hAnsi="Arial" w:cs="Arial"/>
-                <w:color w:val="000000"/>
-                <w:sz w:val="22"/>
-                <w:szCs w:val="22"/>
+                <w:highlight w:val="yellow"/>
+              </w:rPr>
+            </w:pPr>
+            <w:r>
+              <w:rPr>
+                <w:rFonts w:ascii="Arial" w:eastAsia="Arial" w:hAnsi="Arial" w:cs="Arial"/>
+                <w:color w:val="000000"/>
+                <w:sz w:val="22"/>
+                <w:szCs w:val="22"/>
+                <w:highlight w:val="yellow"/>
               </w:rPr>
               <w:t>site</w:t>
             </w:r>
@@ -7590,14 +7736,16 @@
                 <w:color w:val="000000"/>
                 <w:sz w:val="22"/>
                 <w:szCs w:val="22"/>
-              </w:rPr>
-            </w:pPr>
-            <w:r>
-              <w:rPr>
-                <w:rFonts w:ascii="Arial" w:eastAsia="Arial" w:hAnsi="Arial" w:cs="Arial"/>
-                <w:color w:val="000000"/>
-                <w:sz w:val="22"/>
-                <w:szCs w:val="22"/>
+                <w:highlight w:val="yellow"/>
+              </w:rPr>
+            </w:pPr>
+            <w:r>
+              <w:rPr>
+                <w:rFonts w:ascii="Arial" w:eastAsia="Arial" w:hAnsi="Arial" w:cs="Arial"/>
+                <w:color w:val="000000"/>
+                <w:sz w:val="22"/>
+                <w:szCs w:val="22"/>
+                <w:highlight w:val="yellow"/>
               </w:rPr>
               <w:t>4</w:t>
             </w:r>
@@ -7637,14 +7785,16 @@
                 <w:color w:val="000000"/>
                 <w:sz w:val="22"/>
                 <w:szCs w:val="22"/>
-              </w:rPr>
-            </w:pPr>
-            <w:r>
-              <w:rPr>
-                <w:rFonts w:ascii="Arial" w:eastAsia="Arial" w:hAnsi="Arial" w:cs="Arial"/>
-                <w:color w:val="000000"/>
-                <w:sz w:val="22"/>
-                <w:szCs w:val="22"/>
+                <w:highlight w:val="yellow"/>
+              </w:rPr>
+            </w:pPr>
+            <w:r>
+              <w:rPr>
+                <w:rFonts w:ascii="Arial" w:eastAsia="Arial" w:hAnsi="Arial" w:cs="Arial"/>
+                <w:color w:val="000000"/>
+                <w:sz w:val="22"/>
+                <w:szCs w:val="22"/>
+                <w:highlight w:val="yellow"/>
               </w:rPr>
               <w:t>74</w:t>
             </w:r>
@@ -7684,6 +7834,7 @@
                 <w:color w:val="000000"/>
                 <w:sz w:val="22"/>
                 <w:szCs w:val="22"/>
+                <w:highlight w:val="yellow"/>
               </w:rPr>
             </w:pPr>
             <w:r>
@@ -7693,6 +7844,7 @@
                 <w:color w:val="000000"/>
                 <w:sz w:val="22"/>
                 <w:szCs w:val="22"/>
+                <w:highlight w:val="yellow"/>
               </w:rPr>
               <w:t>0.004</w:t>
             </w:r>
@@ -7783,14 +7935,16 @@
                 <w:color w:val="000000"/>
                 <w:sz w:val="22"/>
                 <w:szCs w:val="22"/>
-              </w:rPr>
-            </w:pPr>
-            <w:r>
-              <w:rPr>
-                <w:rFonts w:ascii="Arial" w:eastAsia="Arial" w:hAnsi="Arial" w:cs="Arial"/>
-                <w:color w:val="000000"/>
-                <w:sz w:val="22"/>
-                <w:szCs w:val="22"/>
+                <w:highlight w:val="yellow"/>
+              </w:rPr>
+            </w:pPr>
+            <w:r>
+              <w:rPr>
+                <w:rFonts w:ascii="Arial" w:eastAsia="Arial" w:hAnsi="Arial" w:cs="Arial"/>
+                <w:color w:val="000000"/>
+                <w:sz w:val="22"/>
+                <w:szCs w:val="22"/>
+                <w:highlight w:val="yellow"/>
               </w:rPr>
               <w:t>%BSI</w:t>
             </w:r>
@@ -7829,14 +7983,16 @@
                 <w:color w:val="000000"/>
                 <w:sz w:val="22"/>
                 <w:szCs w:val="22"/>
-              </w:rPr>
-            </w:pPr>
-            <w:r>
-              <w:rPr>
-                <w:rFonts w:ascii="Arial" w:eastAsia="Arial" w:hAnsi="Arial" w:cs="Arial"/>
-                <w:color w:val="000000"/>
-                <w:sz w:val="22"/>
-                <w:szCs w:val="22"/>
+                <w:highlight w:val="yellow"/>
+              </w:rPr>
+            </w:pPr>
+            <w:r>
+              <w:rPr>
+                <w:rFonts w:ascii="Arial" w:eastAsia="Arial" w:hAnsi="Arial" w:cs="Arial"/>
+                <w:color w:val="000000"/>
+                <w:sz w:val="22"/>
+                <w:szCs w:val="22"/>
+                <w:highlight w:val="yellow"/>
               </w:rPr>
               <w:t>year</w:t>
             </w:r>
@@ -7876,14 +8032,16 @@
                 <w:color w:val="000000"/>
                 <w:sz w:val="22"/>
                 <w:szCs w:val="22"/>
-              </w:rPr>
-            </w:pPr>
-            <w:r>
-              <w:rPr>
-                <w:rFonts w:ascii="Arial" w:eastAsia="Arial" w:hAnsi="Arial" w:cs="Arial"/>
-                <w:color w:val="000000"/>
-                <w:sz w:val="22"/>
-                <w:szCs w:val="22"/>
+                <w:highlight w:val="yellow"/>
+              </w:rPr>
+            </w:pPr>
+            <w:r>
+              <w:rPr>
+                <w:rFonts w:ascii="Arial" w:eastAsia="Arial" w:hAnsi="Arial" w:cs="Arial"/>
+                <w:color w:val="000000"/>
+                <w:sz w:val="22"/>
+                <w:szCs w:val="22"/>
+                <w:highlight w:val="yellow"/>
               </w:rPr>
               <w:t>1</w:t>
             </w:r>
@@ -7923,14 +8081,16 @@
                 <w:color w:val="000000"/>
                 <w:sz w:val="22"/>
                 <w:szCs w:val="22"/>
-              </w:rPr>
-            </w:pPr>
-            <w:r>
-              <w:rPr>
-                <w:rFonts w:ascii="Arial" w:eastAsia="Arial" w:hAnsi="Arial" w:cs="Arial"/>
-                <w:color w:val="000000"/>
-                <w:sz w:val="22"/>
-                <w:szCs w:val="22"/>
+                <w:highlight w:val="yellow"/>
+              </w:rPr>
+            </w:pPr>
+            <w:r>
+              <w:rPr>
+                <w:rFonts w:ascii="Arial" w:eastAsia="Arial" w:hAnsi="Arial" w:cs="Arial"/>
+                <w:color w:val="000000"/>
+                <w:sz w:val="22"/>
+                <w:szCs w:val="22"/>
+                <w:highlight w:val="yellow"/>
               </w:rPr>
               <w:t>74</w:t>
             </w:r>
@@ -7970,6 +8130,7 @@
                 <w:color w:val="000000"/>
                 <w:sz w:val="22"/>
                 <w:szCs w:val="22"/>
+                <w:highlight w:val="yellow"/>
               </w:rPr>
             </w:pPr>
             <w:r>
@@ -7979,6 +8140,7 @@
                 <w:color w:val="000000"/>
                 <w:sz w:val="22"/>
                 <w:szCs w:val="22"/>
+                <w:highlight w:val="yellow"/>
               </w:rPr>
               <w:t>&lt;0.001</w:t>
             </w:r>
@@ -8118,6 +8280,7 @@
               </w:rPr>
             </w:pPr>
             <w:proofErr w:type="spellStart"/>
+            <w:proofErr w:type="gramStart"/>
             <w:r>
               <w:rPr>
                 <w:rFonts w:ascii="Arial" w:eastAsia="Arial" w:hAnsi="Arial" w:cs="Arial"/>
@@ -8128,6 +8291,7 @@
               <w:t>site:year</w:t>
             </w:r>
             <w:proofErr w:type="spellEnd"/>
+            <w:proofErr w:type="gramEnd"/>
           </w:p>
         </w:tc>
         <w:tc>
@@ -9259,6 +9423,7 @@
               </w:rPr>
             </w:pPr>
             <w:proofErr w:type="spellStart"/>
+            <w:proofErr w:type="gramStart"/>
             <w:r>
               <w:rPr>
                 <w:rFonts w:ascii="Arial" w:eastAsia="Arial" w:hAnsi="Arial" w:cs="Arial"/>
@@ -9269,6 +9434,7 @@
               <w:t>site:year</w:t>
             </w:r>
             <w:proofErr w:type="spellEnd"/>
+            <w:proofErr w:type="gramEnd"/>
           </w:p>
         </w:tc>
         <w:tc>

</xml_diff>